<commit_message>
Added More content to CollegeYear2
</commit_message>
<xml_diff>
--- a/0 Object-Oriented Progamming/OOPExamPaper.docx
+++ b/0 Object-Oriented Progamming/OOPExamPaper.docx
@@ -4,6 +4,7 @@
   <w:body>
     <w:p>
       <w:bookmarkStart w:id="0" w:name="_GoBack"/>
+      <w:bookmarkEnd w:id="0"/>
       <w:r>
         <w:rPr>
           <w:noProof/>
@@ -24,7 +25,7 @@
                     <pic:cNvPicPr/>
                   </pic:nvPicPr>
                   <pic:blipFill>
-                    <a:blip r:embed="rId4">
+                    <a:blip r:embed="rId5">
                       <a:extLst>
                         <a:ext uri="{28A0092B-C50C-407E-A947-70E740481C1C}">
                           <a14:useLocalDpi xmlns:a14="http://schemas.microsoft.com/office/drawing/2010/main" val="0"/>
@@ -50,7 +51,753 @@
           </wp:inline>
         </w:drawing>
       </w:r>
-      <w:bookmarkEnd w:id="0"/>
+    </w:p>
+    <w:p>
+      <w:r>
+        <w:lastRenderedPageBreak/>
+        <w:t>Q1</w:t>
+      </w:r>
+    </w:p>
+    <w:p>
+      <w:r>
+        <w:t>A java code, taking a file into a constructor as well as well as creating a default version</w:t>
+      </w:r>
+    </w:p>
+    <w:p>
+      <w:r>
+        <w:t>B Learn off some of the Processing functions</w:t>
+      </w:r>
+    </w:p>
+    <w:p>
+      <w:r>
+        <w:t>C Understand what map and lerp do in processing</w:t>
+      </w:r>
+    </w:p>
+    <w:p/>
+    <w:p>
+      <w:r>
+        <w:t>Q2</w:t>
+      </w:r>
+    </w:p>
+    <w:p>
+      <w:r>
+        <w:t xml:space="preserve">A </w:t>
+      </w:r>
+    </w:p>
+    <w:p>
+      <w:r>
+        <w:t xml:space="preserve">understand how </w:t>
+      </w:r>
+      <w:proofErr w:type="spellStart"/>
+      <w:r>
+        <w:t>Yasc</w:t>
+      </w:r>
+      <w:proofErr w:type="spellEnd"/>
+      <w:r>
+        <w:t xml:space="preserve"> uses </w:t>
+      </w:r>
+      <w:r>
+        <w:rPr>
+          <w:b/>
+        </w:rPr>
+        <w:t>encapsulation, polymorphism, inheritance, interfaces and abstrac</w:t>
+      </w:r>
+      <w:r>
+        <w:t xml:space="preserve">t class and </w:t>
+      </w:r>
+      <w:proofErr w:type="spellStart"/>
+      <w:r>
+        <w:t>undertand</w:t>
+      </w:r>
+      <w:proofErr w:type="spellEnd"/>
+      <w:r>
+        <w:t xml:space="preserve"> these terms</w:t>
+      </w:r>
+    </w:p>
+    <w:p>
+      <w:r>
+        <w:t>B Class diagram question</w:t>
+      </w:r>
+    </w:p>
+    <w:p>
+      <w:r>
+        <w:t>C</w:t>
+      </w:r>
+    </w:p>
+    <w:p>
+      <w:r>
+        <w:t xml:space="preserve"> </w:t>
+      </w:r>
+      <w:proofErr w:type="gramStart"/>
+      <w:r>
+        <w:t>for(</w:t>
+      </w:r>
+      <w:proofErr w:type="spellStart"/>
+      <w:proofErr w:type="gramEnd"/>
+      <w:r>
+        <w:t>int</w:t>
+      </w:r>
+      <w:proofErr w:type="spellEnd"/>
+      <w:r>
+        <w:t xml:space="preserve"> I = 0; I &lt; </w:t>
+      </w:r>
+      <w:proofErr w:type="spellStart"/>
+      <w:r>
+        <w:t>arrayList.size</w:t>
+      </w:r>
+      <w:proofErr w:type="spellEnd"/>
+      <w:r>
+        <w:t xml:space="preserve">(); </w:t>
+      </w:r>
+      <w:proofErr w:type="spellStart"/>
+      <w:r>
+        <w:t>i</w:t>
+      </w:r>
+      <w:proofErr w:type="spellEnd"/>
+      <w:r>
+        <w:t>++)</w:t>
+      </w:r>
+    </w:p>
+    <w:p>
+      <w:r>
+        <w:tab/>
+      </w:r>
+      <w:proofErr w:type="spellStart"/>
+      <w:r>
+        <w:t>System.out.print</w:t>
+      </w:r>
+      <w:proofErr w:type="spellEnd"/>
+      <w:r>
+        <w:t>(</w:t>
+      </w:r>
+      <w:proofErr w:type="spellStart"/>
+      <w:r>
+        <w:t>arrayList.get</w:t>
+      </w:r>
+      <w:proofErr w:type="spellEnd"/>
+      <w:r>
+        <w:t>(</w:t>
+      </w:r>
+      <w:proofErr w:type="spellStart"/>
+      <w:r>
+        <w:t>i</w:t>
+      </w:r>
+      <w:proofErr w:type="spellEnd"/>
+      <w:r>
+        <w:t>))</w:t>
+      </w:r>
+    </w:p>
+    <w:p>
+      <w:r>
+        <w:t>Or</w:t>
+      </w:r>
+    </w:p>
+    <w:p>
+      <w:proofErr w:type="gramStart"/>
+      <w:r>
+        <w:t>For(</w:t>
+      </w:r>
+      <w:proofErr w:type="spellStart"/>
+      <w:proofErr w:type="gramEnd"/>
+      <w:r>
+        <w:t>ArrayList</w:t>
+      </w:r>
+      <w:proofErr w:type="spellEnd"/>
+      <w:r>
+        <w:t xml:space="preserve"> type: </w:t>
+      </w:r>
+      <w:proofErr w:type="spellStart"/>
+      <w:r>
+        <w:t>arrayList</w:t>
+      </w:r>
+      <w:proofErr w:type="spellEnd"/>
+      <w:r>
+        <w:t>)</w:t>
+      </w:r>
+    </w:p>
+    <w:p>
+      <w:r>
+        <w:tab/>
+      </w:r>
+      <w:proofErr w:type="spellStart"/>
+      <w:r>
+        <w:t>System.out.print</w:t>
+      </w:r>
+      <w:proofErr w:type="spellEnd"/>
+      <w:r>
+        <w:t>(type</w:t>
+      </w:r>
+      <w:r>
+        <w:t>)</w:t>
+      </w:r>
+    </w:p>
+    <w:p/>
+    <w:p>
+      <w:r>
+        <w:t>Q3</w:t>
+      </w:r>
+    </w:p>
+    <w:p>
+      <w:r>
+        <w:t>a</w:t>
+      </w:r>
+    </w:p>
+    <w:p>
+      <w:r>
+        <w:t>Files git makes</w:t>
+      </w:r>
+    </w:p>
+    <w:p>
+      <w:proofErr w:type="spellStart"/>
+      <w:r>
+        <w:t>Gitignore</w:t>
+      </w:r>
+      <w:proofErr w:type="spellEnd"/>
+      <w:r>
+        <w:t xml:space="preserve"> – ignore default files depending on the language selected (</w:t>
+      </w:r>
+      <w:proofErr w:type="spellStart"/>
+      <w:r>
+        <w:t>eg</w:t>
+      </w:r>
+      <w:proofErr w:type="spellEnd"/>
+      <w:r>
+        <w:t xml:space="preserve"> java ignores all the class files as they are generated from the java files when complied)</w:t>
+      </w:r>
+    </w:p>
+    <w:p>
+      <w:r>
+        <w:t xml:space="preserve">License – Help </w:t>
+      </w:r>
+      <w:r>
+        <w:t>determines</w:t>
+      </w:r>
+      <w:r>
+        <w:t xml:space="preserve"> who can use and who cannot </w:t>
+      </w:r>
+      <w:proofErr w:type="gramStart"/>
+      <w:r>
+        <w:t>based</w:t>
+      </w:r>
+      <w:proofErr w:type="gramEnd"/>
+      <w:r>
+        <w:t xml:space="preserve"> upon the license. Also determines what can be done with the software</w:t>
+      </w:r>
+    </w:p>
+    <w:p>
+      <w:proofErr w:type="gramStart"/>
+      <w:r>
+        <w:t>.git</w:t>
+      </w:r>
+      <w:proofErr w:type="gramEnd"/>
+      <w:r>
+        <w:t xml:space="preserve"> folder – stores all the activities the repo has done, such as all the branches it has work on, the different commit versions stored and all the servers it is connected to. It has </w:t>
+      </w:r>
+      <w:proofErr w:type="gramStart"/>
+      <w:r>
+        <w:t>a number of</w:t>
+      </w:r>
+      <w:proofErr w:type="gramEnd"/>
+      <w:r>
+        <w:t xml:space="preserve"> subdirectories itself such as logs, info, objects and refs are some of the files and/or subdirectories.</w:t>
+      </w:r>
+    </w:p>
+    <w:p>
+      <w:r>
+        <w:t>B</w:t>
+      </w:r>
+      <w:r>
+        <w:t xml:space="preserve"> + C</w:t>
+      </w:r>
+    </w:p>
+    <w:p>
+      <w:r>
+        <w:t>Git operations</w:t>
+      </w:r>
+    </w:p>
+    <w:p>
+      <w:proofErr w:type="spellStart"/>
+      <w:r>
+        <w:t>Init</w:t>
+      </w:r>
+      <w:proofErr w:type="spellEnd"/>
+      <w:r>
+        <w:t xml:space="preserve"> – </w:t>
+      </w:r>
+      <w:proofErr w:type="spellStart"/>
+      <w:r>
+        <w:t>initanse</w:t>
+      </w:r>
+      <w:proofErr w:type="spellEnd"/>
+      <w:r>
+        <w:t xml:space="preserve"> the directory to become a </w:t>
+      </w:r>
+      <w:proofErr w:type="spellStart"/>
+      <w:r>
+        <w:t>git</w:t>
+      </w:r>
+      <w:proofErr w:type="spellEnd"/>
+      <w:r>
+        <w:t xml:space="preserve"> repo</w:t>
+      </w:r>
+    </w:p>
+    <w:p>
+      <w:r>
+        <w:t>Clone – clones in an existing repo already on the serve</w:t>
+      </w:r>
+    </w:p>
+    <w:p>
+      <w:r>
+        <w:lastRenderedPageBreak/>
+        <w:t xml:space="preserve">Diff – compares two versions depending on what you want to do </w:t>
+      </w:r>
+      <w:proofErr w:type="spellStart"/>
+      <w:r>
+        <w:t>eg</w:t>
+      </w:r>
+      <w:proofErr w:type="spellEnd"/>
+      <w:r>
+        <w:t xml:space="preserve"> if you want </w:t>
+      </w:r>
+      <w:proofErr w:type="gramStart"/>
+      <w:r>
+        <w:t>compare</w:t>
+      </w:r>
+      <w:proofErr w:type="gramEnd"/>
+      <w:r>
+        <w:t xml:space="preserve"> a file to </w:t>
+      </w:r>
+      <w:proofErr w:type="spellStart"/>
+      <w:r>
+        <w:t>a</w:t>
+      </w:r>
+      <w:proofErr w:type="spellEnd"/>
+      <w:r>
+        <w:t xml:space="preserve"> index version</w:t>
+      </w:r>
+      <w:r>
+        <w:t xml:space="preserve"> (staged)</w:t>
+      </w:r>
+      <w:r>
+        <w:t xml:space="preserve"> to see the difference type git diff if to the latest commit version type git diff HEAD and compare index</w:t>
+      </w:r>
+      <w:r>
+        <w:t xml:space="preserve"> with commit type git diff –</w:t>
+      </w:r>
+      <w:proofErr w:type="spellStart"/>
+      <w:r>
+        <w:t>cahched</w:t>
+      </w:r>
+      <w:proofErr w:type="spellEnd"/>
+    </w:p>
+    <w:p>
+      <w:r>
+        <w:t>To compare two commit version type git diff ID1 ID2</w:t>
+      </w:r>
+    </w:p>
+    <w:p>
+      <w:r>
+        <w:t>To compare two different branches git diff branch1 branch 2</w:t>
+      </w:r>
+    </w:p>
+    <w:p>
+      <w:r>
+        <w:t>Status</w:t>
+      </w:r>
+    </w:p>
+    <w:p>
+      <w:r>
+        <w:t xml:space="preserve">Compare the </w:t>
+      </w:r>
+      <w:proofErr w:type="spellStart"/>
+      <w:r>
+        <w:t>currenly</w:t>
+      </w:r>
+      <w:proofErr w:type="spellEnd"/>
+      <w:r>
+        <w:t xml:space="preserve"> branch to the same branch on the server to see if there are any change</w:t>
+      </w:r>
+    </w:p>
+    <w:p>
+      <w:r>
+        <w:t xml:space="preserve">Add </w:t>
+      </w:r>
+    </w:p>
+    <w:p>
+      <w:r>
+        <w:t>Adds the files to the staging area</w:t>
+      </w:r>
+    </w:p>
+    <w:p>
+      <w:r>
+        <w:t>Commit</w:t>
+      </w:r>
+    </w:p>
+    <w:p>
+      <w:r>
+        <w:t xml:space="preserve">Commit new files with </w:t>
+      </w:r>
+      <w:proofErr w:type="gramStart"/>
+      <w:r>
+        <w:t>a</w:t>
+      </w:r>
+      <w:proofErr w:type="gramEnd"/>
+      <w:r>
+        <w:t xml:space="preserve"> id and a log that can tracked from the server</w:t>
+      </w:r>
+    </w:p>
+    <w:p>
+      <w:r>
+        <w:t>Resets</w:t>
+      </w:r>
+    </w:p>
+    <w:p>
+      <w:r>
+        <w:t>Resets to a previous commit version</w:t>
+      </w:r>
+    </w:p>
+    <w:p>
+      <w:r>
+        <w:t>Rm</w:t>
+      </w:r>
+    </w:p>
+    <w:p>
+      <w:r>
+        <w:t>Removes certain files from the working and/or staging area</w:t>
+      </w:r>
+    </w:p>
+    <w:p>
+      <w:proofErr w:type="spellStart"/>
+      <w:r>
+        <w:t>Mv</w:t>
+      </w:r>
+      <w:proofErr w:type="spellEnd"/>
+    </w:p>
+    <w:p>
+      <w:r>
+        <w:t>Moves a file from one directory to another</w:t>
+      </w:r>
+    </w:p>
+    <w:p>
+      <w:r>
+        <w:t>Branch</w:t>
+      </w:r>
+    </w:p>
+    <w:p>
+      <w:r>
+        <w:t>Works with different branches</w:t>
+      </w:r>
+    </w:p>
+    <w:p>
+      <w:r>
+        <w:t>Checkout</w:t>
+      </w:r>
+    </w:p>
+    <w:p>
+      <w:r>
+        <w:t>Moves to another branch, if does not exist it is then made</w:t>
+      </w:r>
+    </w:p>
+    <w:p>
+      <w:r>
+        <w:t>Merge</w:t>
+      </w:r>
+    </w:p>
+    <w:p>
+      <w:r>
+        <w:t>Merges one branch into the master</w:t>
+      </w:r>
+      <w:r>
+        <w:t xml:space="preserve"> or to abort if there </w:t>
+      </w:r>
+      <w:proofErr w:type="gramStart"/>
+      <w:r>
+        <w:t>is</w:t>
+      </w:r>
+      <w:proofErr w:type="gramEnd"/>
+      <w:r>
+        <w:t xml:space="preserve"> conflicts</w:t>
+      </w:r>
+    </w:p>
+    <w:p>
+      <w:proofErr w:type="spellStart"/>
+      <w:r>
+        <w:t>MergeToll</w:t>
+      </w:r>
+      <w:proofErr w:type="spellEnd"/>
+    </w:p>
+    <w:p>
+      <w:r>
+        <w:t xml:space="preserve">Merges certain </w:t>
+      </w:r>
+      <w:proofErr w:type="gramStart"/>
+      <w:r>
+        <w:t>files  together</w:t>
+      </w:r>
+      <w:proofErr w:type="gramEnd"/>
+      <w:r>
+        <w:t xml:space="preserve"> and normally ran with merge</w:t>
+      </w:r>
+    </w:p>
+    <w:p>
+      <w:r>
+        <w:t>Log</w:t>
+      </w:r>
+    </w:p>
+    <w:p>
+      <w:r>
+        <w:t>Shows all the different commits</w:t>
+      </w:r>
+    </w:p>
+    <w:p>
+      <w:r>
+        <w:t>Stash</w:t>
+      </w:r>
+    </w:p>
+    <w:p>
+      <w:r>
+        <w:t xml:space="preserve">Saves the file in a </w:t>
+      </w:r>
+      <w:proofErr w:type="spellStart"/>
+      <w:r>
+        <w:t>diiferent</w:t>
+      </w:r>
+      <w:proofErr w:type="spellEnd"/>
+      <w:r>
+        <w:t xml:space="preserve"> untracked directory</w:t>
+      </w:r>
+    </w:p>
+    <w:p>
+      <w:r>
+        <w:t>To bring them back do</w:t>
+      </w:r>
+    </w:p>
+    <w:p>
+      <w:r>
+        <w:t>Apply (keeps the version on the stash)</w:t>
+      </w:r>
+    </w:p>
+    <w:p>
+      <w:r>
+        <w:t>Pop (deletes the version on the stash)</w:t>
+      </w:r>
+    </w:p>
+    <w:p>
+      <w:r>
+        <w:lastRenderedPageBreak/>
+        <w:t>Tag</w:t>
+      </w:r>
+    </w:p>
+    <w:p>
+      <w:r>
+        <w:t xml:space="preserve">Gives each version a tag that can be switched </w:t>
+      </w:r>
+      <w:proofErr w:type="spellStart"/>
+      <w:r>
+        <w:t>inbetween</w:t>
+      </w:r>
+      <w:proofErr w:type="spellEnd"/>
+    </w:p>
+    <w:p>
+      <w:r>
+        <w:t>Fetch</w:t>
+      </w:r>
+    </w:p>
+    <w:p>
+      <w:r>
+        <w:t xml:space="preserve">Fetches all the content of </w:t>
+      </w:r>
+      <w:proofErr w:type="gramStart"/>
+      <w:r>
+        <w:t>an</w:t>
+      </w:r>
+      <w:proofErr w:type="gramEnd"/>
+      <w:r>
+        <w:t xml:space="preserve"> repo</w:t>
+      </w:r>
+    </w:p>
+    <w:p>
+      <w:r>
+        <w:t>Pull</w:t>
+      </w:r>
+    </w:p>
+    <w:p>
+      <w:r>
+        <w:t>pulls all the changes from the server</w:t>
+      </w:r>
+    </w:p>
+    <w:p>
+      <w:r>
+        <w:t>push</w:t>
+      </w:r>
+    </w:p>
+    <w:p>
+      <w:r>
+        <w:t>push new changes onto a certain branch on the server</w:t>
+      </w:r>
+    </w:p>
+    <w:p>
+      <w:r>
+        <w:t>remote</w:t>
+      </w:r>
+    </w:p>
+    <w:p>
+      <w:r>
+        <w:t>connect the branch to an online branch, depending which you desire</w:t>
+      </w:r>
+    </w:p>
+    <w:p/>
+    <w:p>
+      <w:r>
+        <w:t>D</w:t>
+      </w:r>
+    </w:p>
+    <w:p>
+      <w:r>
+        <w:t>Resolve merge conflicts</w:t>
+      </w:r>
+    </w:p>
+    <w:p>
+      <w:r>
+        <w:t xml:space="preserve">Type </w:t>
+      </w:r>
+      <w:proofErr w:type="spellStart"/>
+      <w:r>
+        <w:t>mergeTool</w:t>
+      </w:r>
+      <w:proofErr w:type="spellEnd"/>
+      <w:r>
+        <w:t xml:space="preserve"> –tool=emerge</w:t>
+      </w:r>
+    </w:p>
+    <w:p>
+      <w:r>
+        <w:t xml:space="preserve">Follow by n (next </w:t>
+      </w:r>
+      <w:proofErr w:type="spellStart"/>
+      <w:r>
+        <w:t>confliact</w:t>
+      </w:r>
+      <w:proofErr w:type="spellEnd"/>
+      <w:r>
+        <w:t>)</w:t>
+      </w:r>
+    </w:p>
+    <w:p>
+      <w:r>
+        <w:t>Type a b c d like a 2 by 2 loop going across then down</w:t>
+      </w:r>
+    </w:p>
+    <w:p>
+      <w:r>
+        <w:t>Type n until you reach the bottom of all the merges</w:t>
+      </w:r>
+    </w:p>
+    <w:p>
+      <w:r>
+        <w:t xml:space="preserve">Type q and click yes or no for “finishing successfully </w:t>
+      </w:r>
+      <w:proofErr w:type="spellStart"/>
+      <w:r>
+        <w:t>megeing</w:t>
+      </w:r>
+      <w:proofErr w:type="spellEnd"/>
+      <w:r>
+        <w:t xml:space="preserve"> all the files”</w:t>
+      </w:r>
+    </w:p>
+    <w:p/>
+    <w:p>
+      <w:r>
+        <w:t>Or</w:t>
+      </w:r>
+    </w:p>
+    <w:p/>
+    <w:p>
+      <w:r>
+        <w:t xml:space="preserve">Go into the file and delete the </w:t>
+      </w:r>
+      <w:proofErr w:type="spellStart"/>
+      <w:r>
+        <w:t>undesried</w:t>
+      </w:r>
+      <w:proofErr w:type="spellEnd"/>
+      <w:r>
+        <w:t xml:space="preserve"> changes in between the head and the other end</w:t>
+      </w:r>
+    </w:p>
+    <w:p>
+      <w:pPr>
+        <w:pBdr>
+          <w:bottom w:val="double" w:sz="6" w:space="1" w:color="auto"/>
+        </w:pBdr>
+      </w:pPr>
+      <w:r>
+        <w:t>&lt;&lt;&lt;&lt;</w:t>
+      </w:r>
+    </w:p>
+    <w:p>
+      <w:r>
+        <w:t>&gt;&gt;&gt;</w:t>
+      </w:r>
+    </w:p>
+    <w:p/>
+    <w:p>
+      <w:r>
+        <w:t xml:space="preserve">Q4 study </w:t>
+      </w:r>
+      <w:proofErr w:type="spellStart"/>
+      <w:r>
+        <w:t>matricx</w:t>
+      </w:r>
+      <w:proofErr w:type="spellEnd"/>
+      <w:r>
+        <w:t xml:space="preserve"> class</w:t>
+      </w:r>
+    </w:p>
+    <w:p>
+      <w:pPr>
+        <w:pStyle w:val="ListParagraph"/>
+        <w:numPr>
+          <w:ilvl w:val="0"/>
+          <w:numId w:val="1"/>
+        </w:numPr>
+      </w:pPr>
+      <w:r>
+        <w:t>Operation</w:t>
+      </w:r>
+    </w:p>
+    <w:p>
+      <w:pPr>
+        <w:pStyle w:val="ListParagraph"/>
+        <w:numPr>
+          <w:ilvl w:val="0"/>
+          <w:numId w:val="1"/>
+        </w:numPr>
+      </w:pPr>
+      <w:r>
+        <w:t xml:space="preserve"> exceptions</w:t>
+      </w:r>
+    </w:p>
+    <w:p>
+      <w:pPr>
+        <w:pStyle w:val="ListParagraph"/>
+        <w:numPr>
+          <w:ilvl w:val="0"/>
+          <w:numId w:val="1"/>
+        </w:numPr>
+      </w:pPr>
+      <w:proofErr w:type="spellStart"/>
+      <w:r>
+        <w:t>levenstein</w:t>
+      </w:r>
+      <w:proofErr w:type="spellEnd"/>
+      <w:r>
+        <w:t xml:space="preserve"> distance</w:t>
+      </w:r>
+      <w:r>
+        <w:t xml:space="preserve"> for strings (study)</w:t>
+      </w:r>
     </w:p>
     <w:sectPr>
       <w:pgSz w:w="11906" w:h="16838"/>
@@ -60,6 +807,103 @@
     </w:sectPr>
   </w:body>
 </w:document>
+</file>
+
+<file path=word/numbering.xml><?xml version="1.0" encoding="utf-8"?>
+<w:numbering xmlns:wpc="http://schemas.microsoft.com/office/word/2010/wordprocessingCanvas" xmlns:cx="http://schemas.microsoft.com/office/drawing/2014/chartex" xmlns:cx1="http://schemas.microsoft.com/office/drawing/2015/9/8/chartex" xmlns:cx2="http://schemas.microsoft.com/office/drawing/2015/10/21/chartex" xmlns:cx3="http://schemas.microsoft.com/office/drawing/2016/5/9/chartex" xmlns:cx4="http://schemas.microsoft.com/office/drawing/2016/5/10/chartex" xmlns:cx5="http://schemas.microsoft.com/office/drawing/2016/5/11/chartex" xmlns:cx6="http://schemas.microsoft.com/office/drawing/2016/5/12/chartex" xmlns:cx7="http://schemas.microsoft.com/office/drawing/2016/5/13/chartex" xmlns:cx8="http://schemas.microsoft.com/office/drawing/2016/5/14/chartex" xmlns:mc="http://schemas.openxmlformats.org/markup-compatibility/2006" xmlns:aink="http://schemas.microsoft.com/office/drawing/2016/ink" xmlns:am3d="http://schemas.microsoft.com/office/drawing/2017/model3d" xmlns:o="urn:schemas-microsoft-com:office:office" xmlns:r="http://schemas.openxmlformats.org/officeDocument/2006/relationships" xmlns:m="http://schemas.openxmlformats.org/officeDocument/2006/math" xmlns:v="urn:schemas-microsoft-com:vml" xmlns:wp14="http://schemas.microsoft.com/office/word/2010/wordprocessingDrawing" xmlns:wp="http://schemas.openxmlformats.org/drawingml/2006/wordprocessingDrawing" xmlns:w10="urn:schemas-microsoft-com:office:word" xmlns:w="http://schemas.openxmlformats.org/wordprocessingml/2006/main" xmlns:w14="http://schemas.microsoft.com/office/word/2010/wordml" xmlns:w15="http://schemas.microsoft.com/office/word/2012/wordml" xmlns:w16cid="http://schemas.microsoft.com/office/word/2016/wordml/cid" xmlns:w16se="http://schemas.microsoft.com/office/word/2015/wordml/symex" xmlns:wpg="http://schemas.microsoft.com/office/word/2010/wordprocessingGroup" xmlns:wpi="http://schemas.microsoft.com/office/word/2010/wordprocessingInk" xmlns:wne="http://schemas.microsoft.com/office/word/2006/wordml" xmlns:wps="http://schemas.microsoft.com/office/word/2010/wordprocessingShape" mc:Ignorable="w14 w15 w16se w16cid wp14">
+  <w:abstractNum w:abstractNumId="0" w15:restartNumberingAfterBreak="0">
+    <w:nsid w:val="723942D3"/>
+    <w:multiLevelType w:val="hybridMultilevel"/>
+    <w:tmpl w:val="43D0E3E0"/>
+    <w:lvl w:ilvl="0" w:tplc="08090017">
+      <w:start w:val="1"/>
+      <w:numFmt w:val="lowerLetter"/>
+      <w:lvlText w:val="%1)"/>
+      <w:lvlJc w:val="left"/>
+      <w:pPr>
+        <w:ind w:left="720" w:hanging="360"/>
+      </w:pPr>
+      <w:rPr>
+        <w:rFonts w:hint="default"/>
+      </w:rPr>
+    </w:lvl>
+    <w:lvl w:ilvl="1" w:tplc="08090019" w:tentative="1">
+      <w:start w:val="1"/>
+      <w:numFmt w:val="lowerLetter"/>
+      <w:lvlText w:val="%2."/>
+      <w:lvlJc w:val="left"/>
+      <w:pPr>
+        <w:ind w:left="1440" w:hanging="360"/>
+      </w:pPr>
+    </w:lvl>
+    <w:lvl w:ilvl="2" w:tplc="0809001B" w:tentative="1">
+      <w:start w:val="1"/>
+      <w:numFmt w:val="lowerRoman"/>
+      <w:lvlText w:val="%3."/>
+      <w:lvlJc w:val="right"/>
+      <w:pPr>
+        <w:ind w:left="2160" w:hanging="180"/>
+      </w:pPr>
+    </w:lvl>
+    <w:lvl w:ilvl="3" w:tplc="0809000F" w:tentative="1">
+      <w:start w:val="1"/>
+      <w:numFmt w:val="decimal"/>
+      <w:lvlText w:val="%4."/>
+      <w:lvlJc w:val="left"/>
+      <w:pPr>
+        <w:ind w:left="2880" w:hanging="360"/>
+      </w:pPr>
+    </w:lvl>
+    <w:lvl w:ilvl="4" w:tplc="08090019" w:tentative="1">
+      <w:start w:val="1"/>
+      <w:numFmt w:val="lowerLetter"/>
+      <w:lvlText w:val="%5."/>
+      <w:lvlJc w:val="left"/>
+      <w:pPr>
+        <w:ind w:left="3600" w:hanging="360"/>
+      </w:pPr>
+    </w:lvl>
+    <w:lvl w:ilvl="5" w:tplc="0809001B" w:tentative="1">
+      <w:start w:val="1"/>
+      <w:numFmt w:val="lowerRoman"/>
+      <w:lvlText w:val="%6."/>
+      <w:lvlJc w:val="right"/>
+      <w:pPr>
+        <w:ind w:left="4320" w:hanging="180"/>
+      </w:pPr>
+    </w:lvl>
+    <w:lvl w:ilvl="6" w:tplc="0809000F" w:tentative="1">
+      <w:start w:val="1"/>
+      <w:numFmt w:val="decimal"/>
+      <w:lvlText w:val="%7."/>
+      <w:lvlJc w:val="left"/>
+      <w:pPr>
+        <w:ind w:left="5040" w:hanging="360"/>
+      </w:pPr>
+    </w:lvl>
+    <w:lvl w:ilvl="7" w:tplc="08090019" w:tentative="1">
+      <w:start w:val="1"/>
+      <w:numFmt w:val="lowerLetter"/>
+      <w:lvlText w:val="%8."/>
+      <w:lvlJc w:val="left"/>
+      <w:pPr>
+        <w:ind w:left="5760" w:hanging="360"/>
+      </w:pPr>
+    </w:lvl>
+    <w:lvl w:ilvl="8" w:tplc="0809001B" w:tentative="1">
+      <w:start w:val="1"/>
+      <w:numFmt w:val="lowerRoman"/>
+      <w:lvlText w:val="%9."/>
+      <w:lvlJc w:val="right"/>
+      <w:pPr>
+        <w:ind w:left="6480" w:hanging="180"/>
+      </w:pPr>
+    </w:lvl>
+  </w:abstractNum>
+  <w:num w:numId="1">
+    <w:abstractNumId w:val="0"/>
+  </w:num>
+</w:numbering>
 </file>
 
 <file path=word/styles.xml><?xml version="1.0" encoding="utf-8"?>
@@ -487,6 +1331,17 @@
     <w:semiHidden/>
     <w:unhideWhenUsed/>
   </w:style>
+  <w:style w:type="paragraph" w:styleId="ListParagraph">
+    <w:name w:val="List Paragraph"/>
+    <w:basedOn w:val="Normal"/>
+    <w:uiPriority w:val="34"/>
+    <w:qFormat/>
+    <w:rsid w:val="00B57A15"/>
+    <w:pPr>
+      <w:ind w:left="720"/>
+      <w:contextualSpacing/>
+    </w:pPr>
+  </w:style>
 </w:styles>
 </file>
 

</xml_diff>